<commit_message>
final update ALL DONE
</commit_message>
<xml_diff>
--- a/worksheet.docx
+++ b/worksheet.docx
@@ -606,7 +606,14 @@
                 <w:rFonts w:ascii="Palatino Linotype" w:eastAsia="Palatino Linotype" w:hAnsi="Palatino Linotype" w:cs="Palatino Linotype"/>
                 <w:color w:val="000000"/>
               </w:rPr>
-              <w:t>867.20</w:t>
+              <w:t>2</w:t>
+            </w:r>
+            <w:r>
+              <w:rPr>
+                <w:rFonts w:ascii="Palatino Linotype" w:eastAsia="Palatino Linotype" w:hAnsi="Palatino Linotype" w:cs="Palatino Linotype"/>
+                <w:color w:val="000000"/>
+              </w:rPr>
+              <w:t>844</w:t>
             </w:r>
           </w:p>
         </w:tc>
@@ -635,7 +642,7 @@
                 <w:rFonts w:ascii="Palatino Linotype" w:eastAsia="Palatino Linotype" w:hAnsi="Palatino Linotype" w:cs="Palatino Linotype"/>
                 <w:color w:val="000000"/>
               </w:rPr>
-              <w:t>35.75</w:t>
+              <w:t>78.29</w:t>
             </w:r>
           </w:p>
         </w:tc>
@@ -691,7 +698,7 @@
                 <w:rFonts w:ascii="Palatino Linotype" w:eastAsia="Palatino Linotype" w:hAnsi="Palatino Linotype" w:cs="Palatino Linotype"/>
                 <w:color w:val="000000"/>
               </w:rPr>
-              <w:t>416.00</w:t>
+              <w:t>1326</w:t>
             </w:r>
           </w:p>
         </w:tc>
@@ -719,7 +726,7 @@
                 <w:rFonts w:ascii="Palatino Linotype" w:eastAsia="Palatino Linotype" w:hAnsi="Palatino Linotype" w:cs="Palatino Linotype"/>
                 <w:color w:val="000000"/>
               </w:rPr>
-              <w:t>37.67</w:t>
+              <w:t>75.58</w:t>
             </w:r>
           </w:p>
         </w:tc>
@@ -775,7 +782,7 @@
                 <w:rFonts w:ascii="Palatino Linotype" w:eastAsia="Palatino Linotype" w:hAnsi="Palatino Linotype" w:cs="Palatino Linotype"/>
                 <w:color w:val="000000"/>
               </w:rPr>
-              <w:t>255.20</w:t>
+              <w:t>107</w:t>
             </w:r>
           </w:p>
         </w:tc>
@@ -803,7 +810,7 @@
                 <w:rFonts w:ascii="Palatino Linotype" w:eastAsia="Palatino Linotype" w:hAnsi="Palatino Linotype" w:cs="Palatino Linotype"/>
                 <w:color w:val="000000"/>
               </w:rPr>
-              <w:t>37.01</w:t>
+              <w:t>69.97</w:t>
             </w:r>
           </w:p>
         </w:tc>
@@ -859,7 +866,7 @@
                 <w:rFonts w:ascii="Palatino Linotype" w:eastAsia="Palatino Linotype" w:hAnsi="Palatino Linotype" w:cs="Palatino Linotype"/>
                 <w:color w:val="000000"/>
               </w:rPr>
-              <w:t>233.00</w:t>
+              <w:t>98</w:t>
             </w:r>
           </w:p>
         </w:tc>
@@ -887,7 +894,7 @@
                 <w:rFonts w:ascii="Palatino Linotype" w:eastAsia="Palatino Linotype" w:hAnsi="Palatino Linotype" w:cs="Palatino Linotype"/>
                 <w:color w:val="000000"/>
               </w:rPr>
-              <w:t>35.45</w:t>
+              <w:t>68.70</w:t>
             </w:r>
           </w:p>
         </w:tc>
@@ -943,7 +950,7 @@
                 <w:rFonts w:ascii="Palatino Linotype" w:eastAsia="Palatino Linotype" w:hAnsi="Palatino Linotype" w:cs="Palatino Linotype"/>
                 <w:color w:val="000000"/>
               </w:rPr>
-              <w:t>141.60</w:t>
+              <w:t>96</w:t>
             </w:r>
           </w:p>
         </w:tc>
@@ -971,7 +978,7 @@
                 <w:rFonts w:ascii="Palatino Linotype" w:eastAsia="Palatino Linotype" w:hAnsi="Palatino Linotype" w:cs="Palatino Linotype"/>
                 <w:color w:val="000000"/>
               </w:rPr>
-              <w:t>35.00</w:t>
+              <w:t>67.09</w:t>
             </w:r>
           </w:p>
         </w:tc>
@@ -1027,7 +1034,7 @@
                 <w:rFonts w:ascii="Palatino Linotype" w:eastAsia="Palatino Linotype" w:hAnsi="Palatino Linotype" w:cs="Palatino Linotype"/>
                 <w:color w:val="000000"/>
               </w:rPr>
-              <w:t>146.60</w:t>
+              <w:t>100</w:t>
             </w:r>
           </w:p>
         </w:tc>
@@ -1055,7 +1062,7 @@
                 <w:rFonts w:ascii="Palatino Linotype" w:eastAsia="Palatino Linotype" w:hAnsi="Palatino Linotype" w:cs="Palatino Linotype"/>
                 <w:color w:val="000000"/>
               </w:rPr>
-              <w:t>33.53</w:t>
+              <w:t>63.15</w:t>
             </w:r>
           </w:p>
         </w:tc>
@@ -1111,7 +1118,7 @@
                 <w:rFonts w:ascii="Palatino Linotype" w:eastAsia="Palatino Linotype" w:hAnsi="Palatino Linotype" w:cs="Palatino Linotype"/>
                 <w:color w:val="000000"/>
               </w:rPr>
-              <w:t>109.20</w:t>
+              <w:t>98</w:t>
             </w:r>
           </w:p>
         </w:tc>
@@ -1139,7 +1146,7 @@
                 <w:rFonts w:ascii="Palatino Linotype" w:eastAsia="Palatino Linotype" w:hAnsi="Palatino Linotype" w:cs="Palatino Linotype"/>
                 <w:color w:val="000000"/>
               </w:rPr>
-              <w:t>30.23</w:t>
+              <w:t>57.84</w:t>
             </w:r>
           </w:p>
         </w:tc>
@@ -1195,7 +1202,7 @@
                 <w:rFonts w:ascii="Palatino Linotype" w:eastAsia="Palatino Linotype" w:hAnsi="Palatino Linotype" w:cs="Palatino Linotype"/>
                 <w:color w:val="000000"/>
               </w:rPr>
-              <w:t>106.20</w:t>
+              <w:t>93</w:t>
             </w:r>
           </w:p>
         </w:tc>
@@ -1223,7 +1230,7 @@
                 <w:rFonts w:ascii="Palatino Linotype" w:eastAsia="Palatino Linotype" w:hAnsi="Palatino Linotype" w:cs="Palatino Linotype"/>
                 <w:color w:val="000000"/>
               </w:rPr>
-              <w:t>28.67</w:t>
+              <w:t>57.01</w:t>
             </w:r>
           </w:p>
         </w:tc>
@@ -1279,7 +1286,7 @@
                 <w:rFonts w:ascii="Palatino Linotype" w:eastAsia="Palatino Linotype" w:hAnsi="Palatino Linotype" w:cs="Palatino Linotype"/>
                 <w:color w:val="000000"/>
               </w:rPr>
-              <w:t>102.80</w:t>
+              <w:t>94</w:t>
             </w:r>
           </w:p>
         </w:tc>
@@ -1307,7 +1314,7 @@
                 <w:rFonts w:ascii="Palatino Linotype" w:eastAsia="Palatino Linotype" w:hAnsi="Palatino Linotype" w:cs="Palatino Linotype"/>
                 <w:color w:val="000000"/>
               </w:rPr>
-              <w:t>24.09</w:t>
+              <w:t>48.74</w:t>
             </w:r>
           </w:p>
         </w:tc>
@@ -1363,7 +1370,7 @@
                 <w:rFonts w:ascii="Palatino Linotype" w:eastAsia="Palatino Linotype" w:hAnsi="Palatino Linotype" w:cs="Palatino Linotype"/>
                 <w:color w:val="000000"/>
               </w:rPr>
-              <w:t>100.20</w:t>
+              <w:t>92</w:t>
             </w:r>
           </w:p>
         </w:tc>
@@ -1391,7 +1398,7 @@
                 <w:rFonts w:ascii="Palatino Linotype" w:eastAsia="Palatino Linotype" w:hAnsi="Palatino Linotype" w:cs="Palatino Linotype"/>
                 <w:color w:val="000000"/>
               </w:rPr>
-              <w:t>21.49</w:t>
+              <w:t>44.25</w:t>
             </w:r>
           </w:p>
         </w:tc>
@@ -1520,25 +1527,21 @@
         <w:rPr>
           <w:rFonts w:ascii="Palatino Linotype" w:eastAsia="Palatino Linotype" w:hAnsi="Palatino Linotype" w:cs="Palatino Linotype"/>
         </w:rPr>
-        <w:t>10</w:t>
-      </w:r>
-      <w:r>
-        <w:rPr>
-          <w:rFonts w:ascii="Palatino Linotype" w:eastAsia="Palatino Linotype" w:hAnsi="Palatino Linotype" w:cs="Palatino Linotype"/>
-        </w:rPr>
-        <w:t>[5]</w:t>
-      </w:r>
-      <w:r>
-        <w:rPr>
-          <w:rFonts w:ascii="Palatino Linotype" w:eastAsia="Palatino Linotype" w:hAnsi="Palatino Linotype" w:cs="Palatino Linotype"/>
-        </w:rPr>
-        <w:t>ms seems to be the optimal timeout value as the pattern seems to reverse past it, that is, higher timeout values begin to cause the throughput to decrease</w:t>
-      </w:r>
-      <w:r>
-        <w:rPr>
-          <w:rFonts w:ascii="Palatino Linotype" w:eastAsia="Palatino Linotype" w:hAnsi="Palatino Linotype" w:cs="Palatino Linotype"/>
-        </w:rPr>
-        <w:t xml:space="preserve"> as timeout delay for a missing packet takes significantly more time than RTT slowing down the entire application and bringing throughput down.</w:t>
+        <w:t xml:space="preserve">Short timeout -&gt; not enough time for a packet to be delivered and for it’s ACK to travel back, causing </w:t>
+      </w:r>
+      <w:proofErr w:type="gramStart"/>
+      <w:r>
+        <w:rPr>
+          <w:rFonts w:ascii="Palatino Linotype" w:eastAsia="Palatino Linotype" w:hAnsi="Palatino Linotype" w:cs="Palatino Linotype"/>
+        </w:rPr>
+        <w:t>a large number of</w:t>
+      </w:r>
+      <w:proofErr w:type="gramEnd"/>
+      <w:r>
+        <w:rPr>
+          <w:rFonts w:ascii="Palatino Linotype" w:eastAsia="Palatino Linotype" w:hAnsi="Palatino Linotype" w:cs="Palatino Linotype"/>
+        </w:rPr>
+        <w:t xml:space="preserve"> retransmissions. It increases the throughput as there’s very little delay between distinct packets, however risks flooding the network with retransmissions hence large number of them.</w:t>
       </w:r>
     </w:p>
     <w:p>
@@ -1570,6 +1573,18 @@
           <w:rFonts w:ascii="Palatino Linotype" w:eastAsia="Palatino Linotype" w:hAnsi="Palatino Linotype" w:cs="Palatino Linotype"/>
         </w:rPr>
       </w:pPr>
+      <w:r>
+        <w:rPr>
+          <w:rFonts w:ascii="Palatino Linotype" w:eastAsia="Palatino Linotype" w:hAnsi="Palatino Linotype" w:cs="Palatino Linotype"/>
+        </w:rPr>
+        <w:t xml:space="preserve">Longer timeout -&gt; </w:t>
+      </w:r>
+      <w:r>
+        <w:rPr>
+          <w:rFonts w:ascii="Palatino Linotype" w:eastAsia="Palatino Linotype" w:hAnsi="Palatino Linotype" w:cs="Palatino Linotype"/>
+        </w:rPr>
+        <w:t>less retransmissions since we give ACKs more time to get back to the sender, however this stalls the program in general and reduces the throughput accordingly.</w:t>
+      </w:r>
     </w:p>
     <w:p>
       <w:pPr>
@@ -1600,96 +1615,36 @@
           <w:rFonts w:ascii="Palatino Linotype" w:eastAsia="Palatino Linotype" w:hAnsi="Palatino Linotype" w:cs="Palatino Linotype"/>
         </w:rPr>
       </w:pPr>
-    </w:p>
-    <w:p>
-      <w:pPr>
-        <w:pStyle w:val="LO-normal"/>
-        <w:pBdr>
-          <w:top w:val="single" w:sz="4" w:space="1" w:color="000000"/>
-          <w:left w:val="single" w:sz="4" w:space="4" w:color="000000"/>
-          <w:bottom w:val="single" w:sz="4" w:space="1" w:color="000000"/>
-          <w:right w:val="single" w:sz="4" w:space="4" w:color="000000"/>
-        </w:pBdr>
-        <w:tabs>
-          <w:tab w:val="left" w:pos="560"/>
-          <w:tab w:val="left" w:pos="1120"/>
-          <w:tab w:val="left" w:pos="1680"/>
-          <w:tab w:val="left" w:pos="2240"/>
-          <w:tab w:val="left" w:pos="2800"/>
-          <w:tab w:val="left" w:pos="3360"/>
-          <w:tab w:val="left" w:pos="3920"/>
-          <w:tab w:val="left" w:pos="4480"/>
-          <w:tab w:val="left" w:pos="5040"/>
-          <w:tab w:val="left" w:pos="5600"/>
-          <w:tab w:val="left" w:pos="6160"/>
-          <w:tab w:val="left" w:pos="6720"/>
-        </w:tabs>
-        <w:spacing w:line="288" w:lineRule="auto"/>
-        <w:jc w:val="both"/>
-        <w:rPr>
-          <w:rFonts w:ascii="Palatino Linotype" w:eastAsia="Palatino Linotype" w:hAnsi="Palatino Linotype" w:cs="Palatino Linotype"/>
-        </w:rPr>
-      </w:pPr>
-    </w:p>
-    <w:p>
-      <w:pPr>
-        <w:pStyle w:val="LO-normal"/>
-        <w:pBdr>
-          <w:top w:val="single" w:sz="4" w:space="1" w:color="000000"/>
-          <w:left w:val="single" w:sz="4" w:space="4" w:color="000000"/>
-          <w:bottom w:val="single" w:sz="4" w:space="1" w:color="000000"/>
-          <w:right w:val="single" w:sz="4" w:space="4" w:color="000000"/>
-        </w:pBdr>
-        <w:tabs>
-          <w:tab w:val="left" w:pos="560"/>
-          <w:tab w:val="left" w:pos="1120"/>
-          <w:tab w:val="left" w:pos="1680"/>
-          <w:tab w:val="left" w:pos="2240"/>
-          <w:tab w:val="left" w:pos="2800"/>
-          <w:tab w:val="left" w:pos="3360"/>
-          <w:tab w:val="left" w:pos="3920"/>
-          <w:tab w:val="left" w:pos="4480"/>
-          <w:tab w:val="left" w:pos="5040"/>
-          <w:tab w:val="left" w:pos="5600"/>
-          <w:tab w:val="left" w:pos="6160"/>
-          <w:tab w:val="left" w:pos="6720"/>
-        </w:tabs>
-        <w:spacing w:line="288" w:lineRule="auto"/>
-        <w:jc w:val="both"/>
-        <w:rPr>
-          <w:rFonts w:ascii="Palatino Linotype" w:eastAsia="Palatino Linotype" w:hAnsi="Palatino Linotype" w:cs="Palatino Linotype"/>
-        </w:rPr>
-      </w:pPr>
-    </w:p>
-    <w:p>
-      <w:pPr>
-        <w:pStyle w:val="LO-normal"/>
-        <w:pBdr>
-          <w:top w:val="single" w:sz="4" w:space="1" w:color="000000"/>
-          <w:left w:val="single" w:sz="4" w:space="4" w:color="000000"/>
-          <w:bottom w:val="single" w:sz="4" w:space="1" w:color="000000"/>
-          <w:right w:val="single" w:sz="4" w:space="4" w:color="000000"/>
-        </w:pBdr>
-        <w:tabs>
-          <w:tab w:val="left" w:pos="560"/>
-          <w:tab w:val="left" w:pos="1120"/>
-          <w:tab w:val="left" w:pos="1680"/>
-          <w:tab w:val="left" w:pos="2240"/>
-          <w:tab w:val="left" w:pos="2800"/>
-          <w:tab w:val="left" w:pos="3360"/>
-          <w:tab w:val="left" w:pos="3920"/>
-          <w:tab w:val="left" w:pos="4480"/>
-          <w:tab w:val="left" w:pos="5040"/>
-          <w:tab w:val="left" w:pos="5600"/>
-          <w:tab w:val="left" w:pos="6160"/>
-          <w:tab w:val="left" w:pos="6720"/>
-        </w:tabs>
-        <w:spacing w:line="288" w:lineRule="auto"/>
-        <w:jc w:val="both"/>
-        <w:rPr>
-          <w:rFonts w:ascii="Palatino Linotype" w:eastAsia="Palatino Linotype" w:hAnsi="Palatino Linotype" w:cs="Palatino Linotype"/>
-        </w:rPr>
-      </w:pPr>
+      <w:r>
+        <w:rPr>
+          <w:rFonts w:ascii="Palatino Linotype" w:eastAsia="Palatino Linotype" w:hAnsi="Palatino Linotype" w:cs="Palatino Linotype"/>
+        </w:rPr>
+        <w:t xml:space="preserve">For a 5ms one-way propagation delay, 15ms seems to be the optimal value providing the highest </w:t>
+      </w:r>
+      <w:r>
+        <w:rPr>
+          <w:rFonts w:ascii="Palatino Linotype" w:eastAsia="Palatino Linotype" w:hAnsi="Palatino Linotype" w:cs="Palatino Linotype"/>
+        </w:rPr>
+        <w:t>throughput with the lowest number of retransmissions</w:t>
+      </w:r>
+      <w:r>
+        <w:rPr>
+          <w:rFonts w:ascii="Palatino Linotype" w:eastAsia="Palatino Linotype" w:hAnsi="Palatino Linotype" w:cs="Palatino Linotype"/>
+        </w:rPr>
+        <w:t xml:space="preserve">. This makes sense theoretically and is verified by experiments. It takes 10ms for the packet and it’s ACK to make their way and an additional 5ms buffer for processing ensures the optimal setting for this data transfer. Values below 15 have an explosive growth in the number of retransmissions with low increase in throughput, while values above </w:t>
+      </w:r>
+      <w:r>
+        <w:rPr>
+          <w:rFonts w:ascii="Palatino Linotype" w:eastAsia="Palatino Linotype" w:hAnsi="Palatino Linotype" w:cs="Palatino Linotype"/>
+        </w:rPr>
+        <w:t xml:space="preserve">16 </w:t>
+      </w:r>
+      <w:r>
+        <w:rPr>
+          <w:rFonts w:ascii="Palatino Linotype" w:eastAsia="Palatino Linotype" w:hAnsi="Palatino Linotype" w:cs="Palatino Linotype"/>
+        </w:rPr>
+        <w:t>significantly cut the throughput at a negligible reduction in the number of retransmissions.</w:t>
+      </w:r>
     </w:p>
     <w:p>
       <w:pPr>
@@ -2084,6 +2039,13 @@
                 <w:color w:val="000000"/>
               </w:rPr>
             </w:pPr>
+            <w:r>
+              <w:rPr>
+                <w:rFonts w:ascii="Palatino Linotype" w:eastAsia="Palatino Linotype" w:hAnsi="Palatino Linotype" w:cs="Palatino Linotype"/>
+                <w:color w:val="000000"/>
+              </w:rPr>
+              <w:t>56.94</w:t>
+            </w:r>
           </w:p>
         </w:tc>
         <w:tc>
@@ -2105,6 +2067,13 @@
                 <w:color w:val="000000"/>
               </w:rPr>
             </w:pPr>
+            <w:r>
+              <w:rPr>
+                <w:rFonts w:ascii="Palatino Linotype" w:eastAsia="Palatino Linotype" w:hAnsi="Palatino Linotype" w:cs="Palatino Linotype"/>
+                <w:color w:val="000000"/>
+              </w:rPr>
+              <w:t>14.89</w:t>
+            </w:r>
           </w:p>
         </w:tc>
         <w:tc>
@@ -2127,6 +2096,13 @@
                 <w:color w:val="000000"/>
               </w:rPr>
             </w:pPr>
+            <w:r>
+              <w:rPr>
+                <w:rFonts w:ascii="Palatino Linotype" w:eastAsia="Palatino Linotype" w:hAnsi="Palatino Linotype" w:cs="Palatino Linotype"/>
+                <w:color w:val="000000"/>
+              </w:rPr>
+              <w:t>4.00</w:t>
+            </w:r>
           </w:p>
         </w:tc>
       </w:tr>
@@ -2180,6 +2156,13 @@
                 <w:color w:val="000000"/>
               </w:rPr>
             </w:pPr>
+            <w:r>
+              <w:rPr>
+                <w:rFonts w:ascii="Palatino Linotype" w:eastAsia="Palatino Linotype" w:hAnsi="Palatino Linotype" w:cs="Palatino Linotype"/>
+                <w:color w:val="000000"/>
+              </w:rPr>
+              <w:t>111.74</w:t>
+            </w:r>
           </w:p>
         </w:tc>
         <w:tc>
@@ -2200,6 +2183,13 @@
                 <w:color w:val="000000"/>
               </w:rPr>
             </w:pPr>
+            <w:r>
+              <w:rPr>
+                <w:rFonts w:ascii="Palatino Linotype" w:eastAsia="Palatino Linotype" w:hAnsi="Palatino Linotype" w:cs="Palatino Linotype"/>
+                <w:color w:val="000000"/>
+              </w:rPr>
+              <w:t>28.74</w:t>
+            </w:r>
           </w:p>
         </w:tc>
         <w:tc>
@@ -2221,6 +2211,13 @@
                 <w:color w:val="000000"/>
               </w:rPr>
             </w:pPr>
+            <w:r>
+              <w:rPr>
+                <w:rFonts w:ascii="Palatino Linotype" w:eastAsia="Palatino Linotype" w:hAnsi="Palatino Linotype" w:cs="Palatino Linotype"/>
+                <w:color w:val="000000"/>
+              </w:rPr>
+              <w:t>8.45</w:t>
+            </w:r>
           </w:p>
         </w:tc>
       </w:tr>
@@ -2274,6 +2271,13 @@
                 <w:color w:val="000000"/>
               </w:rPr>
             </w:pPr>
+            <w:r>
+              <w:rPr>
+                <w:rFonts w:ascii="Palatino Linotype" w:eastAsia="Palatino Linotype" w:hAnsi="Palatino Linotype" w:cs="Palatino Linotype"/>
+                <w:color w:val="000000"/>
+              </w:rPr>
+              <w:t>206.7</w:t>
+            </w:r>
           </w:p>
         </w:tc>
         <w:tc>
@@ -2294,6 +2298,13 @@
                 <w:color w:val="000000"/>
               </w:rPr>
             </w:pPr>
+            <w:r>
+              <w:rPr>
+                <w:rFonts w:ascii="Palatino Linotype" w:eastAsia="Palatino Linotype" w:hAnsi="Palatino Linotype" w:cs="Palatino Linotype"/>
+                <w:color w:val="000000"/>
+              </w:rPr>
+              <w:t>52.09</w:t>
+            </w:r>
           </w:p>
         </w:tc>
         <w:tc>
@@ -2315,6 +2326,13 @@
                 <w:color w:val="000000"/>
               </w:rPr>
             </w:pPr>
+            <w:r>
+              <w:rPr>
+                <w:rFonts w:ascii="Palatino Linotype" w:eastAsia="Palatino Linotype" w:hAnsi="Palatino Linotype" w:cs="Palatino Linotype"/>
+                <w:color w:val="000000"/>
+              </w:rPr>
+              <w:t>13.05</w:t>
+            </w:r>
           </w:p>
         </w:tc>
       </w:tr>
@@ -2368,6 +2386,13 @@
                 <w:color w:val="000000"/>
               </w:rPr>
             </w:pPr>
+            <w:r>
+              <w:rPr>
+                <w:rFonts w:ascii="Palatino Linotype" w:eastAsia="Palatino Linotype" w:hAnsi="Palatino Linotype" w:cs="Palatino Linotype"/>
+                <w:color w:val="000000"/>
+              </w:rPr>
+              <w:t>321.99</w:t>
+            </w:r>
           </w:p>
         </w:tc>
         <w:tc>
@@ -2388,6 +2413,13 @@
                 <w:color w:val="000000"/>
               </w:rPr>
             </w:pPr>
+            <w:r>
+              <w:rPr>
+                <w:rFonts w:ascii="Palatino Linotype" w:eastAsia="Palatino Linotype" w:hAnsi="Palatino Linotype" w:cs="Palatino Linotype"/>
+                <w:color w:val="000000"/>
+              </w:rPr>
+              <w:t>88.34</w:t>
+            </w:r>
           </w:p>
         </w:tc>
         <w:tc>
@@ -2409,6 +2441,13 @@
                 <w:color w:val="000000"/>
               </w:rPr>
             </w:pPr>
+            <w:r>
+              <w:rPr>
+                <w:rFonts w:ascii="Palatino Linotype" w:eastAsia="Palatino Linotype" w:hAnsi="Palatino Linotype" w:cs="Palatino Linotype"/>
+                <w:color w:val="000000"/>
+              </w:rPr>
+              <w:t>22.65</w:t>
+            </w:r>
           </w:p>
         </w:tc>
       </w:tr>
@@ -2462,6 +2501,13 @@
                 <w:color w:val="000000"/>
               </w:rPr>
             </w:pPr>
+            <w:r>
+              <w:rPr>
+                <w:rFonts w:ascii="Palatino Linotype" w:eastAsia="Palatino Linotype" w:hAnsi="Palatino Linotype" w:cs="Palatino Linotype"/>
+                <w:color w:val="000000"/>
+              </w:rPr>
+              <w:t>368.32</w:t>
+            </w:r>
           </w:p>
         </w:tc>
         <w:tc>
@@ -2482,6 +2528,13 @@
                 <w:color w:val="000000"/>
               </w:rPr>
             </w:pPr>
+            <w:r>
+              <w:rPr>
+                <w:rFonts w:ascii="Palatino Linotype" w:eastAsia="Palatino Linotype" w:hAnsi="Palatino Linotype" w:cs="Palatino Linotype"/>
+                <w:color w:val="000000"/>
+              </w:rPr>
+              <w:t>118.97</w:t>
+            </w:r>
           </w:p>
         </w:tc>
         <w:tc>
@@ -2503,6 +2556,13 @@
                 <w:color w:val="000000"/>
               </w:rPr>
             </w:pPr>
+            <w:r>
+              <w:rPr>
+                <w:rFonts w:ascii="Palatino Linotype" w:eastAsia="Palatino Linotype" w:hAnsi="Palatino Linotype" w:cs="Palatino Linotype"/>
+                <w:color w:val="000000"/>
+              </w:rPr>
+              <w:t>33.24</w:t>
+            </w:r>
           </w:p>
         </w:tc>
       </w:tr>
@@ -2556,6 +2616,13 @@
                 <w:color w:val="000000"/>
               </w:rPr>
             </w:pPr>
+            <w:r>
+              <w:rPr>
+                <w:rFonts w:ascii="Palatino Linotype" w:eastAsia="Palatino Linotype" w:hAnsi="Palatino Linotype" w:cs="Palatino Linotype"/>
+                <w:color w:val="000000"/>
+              </w:rPr>
+              <w:t>34.63</w:t>
+            </w:r>
           </w:p>
         </w:tc>
         <w:tc>
@@ -2576,6 +2643,13 @@
                 <w:color w:val="000000"/>
               </w:rPr>
             </w:pPr>
+            <w:r>
+              <w:rPr>
+                <w:rFonts w:ascii="Palatino Linotype" w:eastAsia="Palatino Linotype" w:hAnsi="Palatino Linotype" w:cs="Palatino Linotype"/>
+                <w:color w:val="000000"/>
+              </w:rPr>
+              <w:t>165.07</w:t>
+            </w:r>
           </w:p>
         </w:tc>
         <w:tc>
@@ -2597,6 +2671,13 @@
                 <w:color w:val="000000"/>
               </w:rPr>
             </w:pPr>
+            <w:r>
+              <w:rPr>
+                <w:rFonts w:ascii="Palatino Linotype" w:eastAsia="Palatino Linotype" w:hAnsi="Palatino Linotype" w:cs="Palatino Linotype"/>
+                <w:color w:val="000000"/>
+              </w:rPr>
+              <w:t>47.90</w:t>
+            </w:r>
           </w:p>
         </w:tc>
       </w:tr>
@@ -2650,6 +2731,13 @@
                 <w:color w:val="000000"/>
               </w:rPr>
             </w:pPr>
+            <w:r>
+              <w:rPr>
+                <w:rFonts w:ascii="Palatino Linotype" w:eastAsia="Palatino Linotype" w:hAnsi="Palatino Linotype" w:cs="Palatino Linotype"/>
+                <w:color w:val="000000"/>
+              </w:rPr>
+              <w:t>41.91</w:t>
+            </w:r>
           </w:p>
         </w:tc>
         <w:tc>
@@ -2670,6 +2758,13 @@
                 <w:color w:val="000000"/>
               </w:rPr>
             </w:pPr>
+            <w:r>
+              <w:rPr>
+                <w:rFonts w:ascii="Palatino Linotype" w:eastAsia="Palatino Linotype" w:hAnsi="Palatino Linotype" w:cs="Palatino Linotype"/>
+                <w:color w:val="000000"/>
+              </w:rPr>
+              <w:t>203.72</w:t>
+            </w:r>
           </w:p>
         </w:tc>
         <w:tc>
@@ -2691,6 +2786,13 @@
                 <w:color w:val="000000"/>
               </w:rPr>
             </w:pPr>
+            <w:r>
+              <w:rPr>
+                <w:rFonts w:ascii="Palatino Linotype" w:eastAsia="Palatino Linotype" w:hAnsi="Palatino Linotype" w:cs="Palatino Linotype"/>
+                <w:color w:val="000000"/>
+              </w:rPr>
+              <w:t>55.85</w:t>
+            </w:r>
           </w:p>
         </w:tc>
       </w:tr>
@@ -2744,6 +2846,13 @@
                 <w:color w:val="000000"/>
               </w:rPr>
             </w:pPr>
+            <w:r>
+              <w:rPr>
+                <w:rFonts w:ascii="Palatino Linotype" w:eastAsia="Palatino Linotype" w:hAnsi="Palatino Linotype" w:cs="Palatino Linotype"/>
+                <w:color w:val="000000"/>
+              </w:rPr>
+              <w:t>37.01</w:t>
+            </w:r>
           </w:p>
         </w:tc>
         <w:tc>
@@ -2764,6 +2873,13 @@
                 <w:color w:val="000000"/>
               </w:rPr>
             </w:pPr>
+            <w:r>
+              <w:rPr>
+                <w:rFonts w:ascii="Palatino Linotype" w:eastAsia="Palatino Linotype" w:hAnsi="Palatino Linotype" w:cs="Palatino Linotype"/>
+                <w:color w:val="000000"/>
+              </w:rPr>
+              <w:t>95.28</w:t>
+            </w:r>
           </w:p>
         </w:tc>
         <w:tc>
@@ -2785,6 +2901,13 @@
                 <w:color w:val="000000"/>
               </w:rPr>
             </w:pPr>
+            <w:r>
+              <w:rPr>
+                <w:rFonts w:ascii="Palatino Linotype" w:eastAsia="Palatino Linotype" w:hAnsi="Palatino Linotype" w:cs="Palatino Linotype"/>
+                <w:color w:val="000000"/>
+              </w:rPr>
+              <w:t>54.39</w:t>
+            </w:r>
           </w:p>
         </w:tc>
       </w:tr>
@@ -2838,6 +2961,13 @@
                 <w:color w:val="000000"/>
               </w:rPr>
             </w:pPr>
+            <w:r>
+              <w:rPr>
+                <w:rFonts w:ascii="Palatino Linotype" w:eastAsia="Palatino Linotype" w:hAnsi="Palatino Linotype" w:cs="Palatino Linotype"/>
+                <w:color w:val="000000"/>
+              </w:rPr>
+              <w:t>32.74</w:t>
+            </w:r>
           </w:p>
         </w:tc>
         <w:tc>
@@ -2858,6 +2988,13 @@
                 <w:color w:val="000000"/>
               </w:rPr>
             </w:pPr>
+            <w:r>
+              <w:rPr>
+                <w:rFonts w:ascii="Palatino Linotype" w:eastAsia="Palatino Linotype" w:hAnsi="Palatino Linotype" w:cs="Palatino Linotype"/>
+                <w:color w:val="000000"/>
+              </w:rPr>
+              <w:t>87.05</w:t>
+            </w:r>
           </w:p>
         </w:tc>
         <w:tc>
@@ -2879,6 +3016,13 @@
                 <w:color w:val="000000"/>
               </w:rPr>
             </w:pPr>
+            <w:r>
+              <w:rPr>
+                <w:rFonts w:ascii="Palatino Linotype" w:eastAsia="Palatino Linotype" w:hAnsi="Palatino Linotype" w:cs="Palatino Linotype"/>
+                <w:color w:val="000000"/>
+              </w:rPr>
+              <w:t>61.92</w:t>
+            </w:r>
           </w:p>
         </w:tc>
       </w:tr>
@@ -2959,23 +3103,11 @@
         </w:rPr>
       </w:pPr>
       <w:r>
-        <w:rPr>
-          <w:rFonts w:ascii="Palatino Linotype" w:eastAsia="Palatino Linotype" w:hAnsi="Palatino Linotype" w:cs="Palatino Linotype"/>
-          <w:noProof/>
-        </w:rPr>
         <w:drawing>
-          <wp:anchor distT="0" distB="0" distL="0" distR="0" simplePos="0" relativeHeight="2" behindDoc="0" locked="0" layoutInCell="0" allowOverlap="1" wp14:anchorId="48818978" wp14:editId="2C838A53">
-            <wp:simplePos x="0" y="0"/>
-            <wp:positionH relativeFrom="column">
-              <wp:align>center</wp:align>
-            </wp:positionH>
-            <wp:positionV relativeFrom="paragraph">
-              <wp:posOffset>635</wp:posOffset>
-            </wp:positionV>
-            <wp:extent cx="5280025" cy="3634105"/>
-            <wp:effectExtent l="0" t="0" r="0" b="0"/>
-            <wp:wrapSquare wrapText="largest"/>
-            <wp:docPr id="1" name="Image1"/>
+          <wp:inline distT="0" distB="0" distL="0" distR="0" wp14:anchorId="5728F2DC" wp14:editId="12330EA6">
+            <wp:extent cx="5556263" cy="4781245"/>
+            <wp:effectExtent l="0" t="0" r="6350" b="635"/>
+            <wp:docPr id="2075799207" name="Picture 1" descr="A graph with blue and orange lines&#10;&#10;Description automatically generated"/>
             <wp:cNvGraphicFramePr>
               <a:graphicFrameLocks xmlns:a="http://schemas.openxmlformats.org/drawingml/2006/main" noChangeAspect="1"/>
             </wp:cNvGraphicFramePr>
@@ -2983,10 +3115,8 @@
               <a:graphicData uri="http://schemas.openxmlformats.org/drawingml/2006/picture">
                 <pic:pic xmlns:pic="http://schemas.openxmlformats.org/drawingml/2006/picture">
                   <pic:nvPicPr>
-                    <pic:cNvPr id="1" name="Image1"/>
-                    <pic:cNvPicPr>
-                      <a:picLocks noChangeAspect="1" noChangeArrowheads="1"/>
-                    </pic:cNvPicPr>
+                    <pic:cNvPr id="2075799207" name="Picture 1" descr="A graph with blue and orange lines&#10;&#10;Description automatically generated"/>
+                    <pic:cNvPicPr/>
                   </pic:nvPicPr>
                   <pic:blipFill>
                     <a:blip r:embed="rId7"/>
@@ -2994,10 +3124,10 @@
                       <a:fillRect/>
                     </a:stretch>
                   </pic:blipFill>
-                  <pic:spPr bwMode="auto">
+                  <pic:spPr>
                     <a:xfrm>
                       <a:off x="0" y="0"/>
-                      <a:ext cx="5280025" cy="3634105"/>
+                      <a:ext cx="5559597" cy="4784114"/>
                     </a:xfrm>
                     <a:prstGeom prst="rect">
                       <a:avLst/>
@@ -3006,7 +3136,7 @@
                 </pic:pic>
               </a:graphicData>
             </a:graphic>
-          </wp:anchor>
+          </wp:inline>
         </w:drawing>
       </w:r>
       <w:r>
@@ -3105,197 +3235,8 @@
         <w:rPr>
           <w:rFonts w:ascii="Palatino Linotype" w:eastAsia="Palatino Linotype" w:hAnsi="Palatino Linotype" w:cs="Palatino Linotype"/>
         </w:rPr>
-        <w:t xml:space="preserve"> </w:t>
-      </w:r>
-    </w:p>
-    <w:p>
-      <w:pPr>
-        <w:pStyle w:val="LO-normal"/>
-        <w:pBdr>
-          <w:top w:val="single" w:sz="4" w:space="1" w:color="000000"/>
-          <w:left w:val="single" w:sz="4" w:space="4" w:color="000000"/>
-          <w:bottom w:val="single" w:sz="4" w:space="1" w:color="000000"/>
-          <w:right w:val="single" w:sz="4" w:space="4" w:color="000000"/>
-        </w:pBdr>
-        <w:tabs>
-          <w:tab w:val="left" w:pos="560"/>
-          <w:tab w:val="left" w:pos="1120"/>
-          <w:tab w:val="left" w:pos="1680"/>
-          <w:tab w:val="left" w:pos="2240"/>
-          <w:tab w:val="left" w:pos="2800"/>
-          <w:tab w:val="left" w:pos="3360"/>
-          <w:tab w:val="left" w:pos="3920"/>
-          <w:tab w:val="left" w:pos="4480"/>
-          <w:tab w:val="left" w:pos="5040"/>
-          <w:tab w:val="left" w:pos="5600"/>
-          <w:tab w:val="left" w:pos="6160"/>
-          <w:tab w:val="left" w:pos="6720"/>
-        </w:tabs>
-        <w:spacing w:line="288" w:lineRule="auto"/>
-        <w:jc w:val="both"/>
-      </w:pPr>
-    </w:p>
-    <w:p>
-      <w:pPr>
-        <w:pStyle w:val="LO-normal"/>
-        <w:pBdr>
-          <w:top w:val="single" w:sz="4" w:space="1" w:color="000000"/>
-          <w:left w:val="single" w:sz="4" w:space="4" w:color="000000"/>
-          <w:bottom w:val="single" w:sz="4" w:space="1" w:color="000000"/>
-          <w:right w:val="single" w:sz="4" w:space="4" w:color="000000"/>
-        </w:pBdr>
-        <w:tabs>
-          <w:tab w:val="left" w:pos="560"/>
-          <w:tab w:val="left" w:pos="1120"/>
-          <w:tab w:val="left" w:pos="1680"/>
-          <w:tab w:val="left" w:pos="2240"/>
-          <w:tab w:val="left" w:pos="2800"/>
-          <w:tab w:val="left" w:pos="3360"/>
-          <w:tab w:val="left" w:pos="3920"/>
-          <w:tab w:val="left" w:pos="4480"/>
-          <w:tab w:val="left" w:pos="5040"/>
-          <w:tab w:val="left" w:pos="5600"/>
-          <w:tab w:val="left" w:pos="6160"/>
-          <w:tab w:val="left" w:pos="6720"/>
-        </w:tabs>
-        <w:spacing w:line="288" w:lineRule="auto"/>
-        <w:jc w:val="both"/>
-      </w:pPr>
-    </w:p>
-    <w:p>
-      <w:pPr>
-        <w:pStyle w:val="LO-normal"/>
-        <w:pBdr>
-          <w:top w:val="single" w:sz="4" w:space="1" w:color="000000"/>
-          <w:left w:val="single" w:sz="4" w:space="4" w:color="000000"/>
-          <w:bottom w:val="single" w:sz="4" w:space="1" w:color="000000"/>
-          <w:right w:val="single" w:sz="4" w:space="4" w:color="000000"/>
-        </w:pBdr>
-        <w:tabs>
-          <w:tab w:val="left" w:pos="560"/>
-          <w:tab w:val="left" w:pos="1120"/>
-          <w:tab w:val="left" w:pos="1680"/>
-          <w:tab w:val="left" w:pos="2240"/>
-          <w:tab w:val="left" w:pos="2800"/>
-          <w:tab w:val="left" w:pos="3360"/>
-          <w:tab w:val="left" w:pos="3920"/>
-          <w:tab w:val="left" w:pos="4480"/>
-          <w:tab w:val="left" w:pos="5040"/>
-          <w:tab w:val="left" w:pos="5600"/>
-          <w:tab w:val="left" w:pos="6160"/>
-          <w:tab w:val="left" w:pos="6720"/>
-        </w:tabs>
-        <w:spacing w:line="288" w:lineRule="auto"/>
-        <w:jc w:val="both"/>
-      </w:pPr>
-    </w:p>
-    <w:p>
-      <w:pPr>
-        <w:pStyle w:val="LO-normal"/>
-        <w:pBdr>
-          <w:top w:val="single" w:sz="4" w:space="1" w:color="000000"/>
-          <w:left w:val="single" w:sz="4" w:space="4" w:color="000000"/>
-          <w:bottom w:val="single" w:sz="4" w:space="1" w:color="000000"/>
-          <w:right w:val="single" w:sz="4" w:space="4" w:color="000000"/>
-        </w:pBdr>
-        <w:tabs>
-          <w:tab w:val="left" w:pos="560"/>
-          <w:tab w:val="left" w:pos="1120"/>
-          <w:tab w:val="left" w:pos="1680"/>
-          <w:tab w:val="left" w:pos="2240"/>
-          <w:tab w:val="left" w:pos="2800"/>
-          <w:tab w:val="left" w:pos="3360"/>
-          <w:tab w:val="left" w:pos="3920"/>
-          <w:tab w:val="left" w:pos="4480"/>
-          <w:tab w:val="left" w:pos="5040"/>
-          <w:tab w:val="left" w:pos="5600"/>
-          <w:tab w:val="left" w:pos="6160"/>
-          <w:tab w:val="left" w:pos="6720"/>
-        </w:tabs>
-        <w:spacing w:line="288" w:lineRule="auto"/>
-        <w:jc w:val="both"/>
-      </w:pPr>
-    </w:p>
-    <w:p>
-      <w:pPr>
-        <w:pStyle w:val="LO-normal"/>
-        <w:pBdr>
-          <w:top w:val="single" w:sz="4" w:space="1" w:color="000000"/>
-          <w:left w:val="single" w:sz="4" w:space="4" w:color="000000"/>
-          <w:bottom w:val="single" w:sz="4" w:space="1" w:color="000000"/>
-          <w:right w:val="single" w:sz="4" w:space="4" w:color="000000"/>
-        </w:pBdr>
-        <w:tabs>
-          <w:tab w:val="left" w:pos="560"/>
-          <w:tab w:val="left" w:pos="1120"/>
-          <w:tab w:val="left" w:pos="1680"/>
-          <w:tab w:val="left" w:pos="2240"/>
-          <w:tab w:val="left" w:pos="2800"/>
-          <w:tab w:val="left" w:pos="3360"/>
-          <w:tab w:val="left" w:pos="3920"/>
-          <w:tab w:val="left" w:pos="4480"/>
-          <w:tab w:val="left" w:pos="5040"/>
-          <w:tab w:val="left" w:pos="5600"/>
-          <w:tab w:val="left" w:pos="6160"/>
-          <w:tab w:val="left" w:pos="6720"/>
-        </w:tabs>
-        <w:spacing w:line="288" w:lineRule="auto"/>
-        <w:jc w:val="both"/>
-      </w:pPr>
-    </w:p>
-    <w:p>
-      <w:pPr>
-        <w:pStyle w:val="LO-normal"/>
-        <w:pBdr>
-          <w:top w:val="single" w:sz="4" w:space="1" w:color="000000"/>
-          <w:left w:val="single" w:sz="4" w:space="4" w:color="000000"/>
-          <w:bottom w:val="single" w:sz="4" w:space="1" w:color="000000"/>
-          <w:right w:val="single" w:sz="4" w:space="4" w:color="000000"/>
-        </w:pBdr>
-        <w:tabs>
-          <w:tab w:val="left" w:pos="560"/>
-          <w:tab w:val="left" w:pos="1120"/>
-          <w:tab w:val="left" w:pos="1680"/>
-          <w:tab w:val="left" w:pos="2240"/>
-          <w:tab w:val="left" w:pos="2800"/>
-          <w:tab w:val="left" w:pos="3360"/>
-          <w:tab w:val="left" w:pos="3920"/>
-          <w:tab w:val="left" w:pos="4480"/>
-          <w:tab w:val="left" w:pos="5040"/>
-          <w:tab w:val="left" w:pos="5600"/>
-          <w:tab w:val="left" w:pos="6160"/>
-          <w:tab w:val="left" w:pos="6720"/>
-        </w:tabs>
-        <w:spacing w:line="288" w:lineRule="auto"/>
-        <w:jc w:val="both"/>
-      </w:pPr>
-    </w:p>
-    <w:p>
-      <w:pPr>
-        <w:pStyle w:val="LO-normal"/>
-        <w:pBdr>
-          <w:top w:val="single" w:sz="4" w:space="1" w:color="000000"/>
-          <w:left w:val="single" w:sz="4" w:space="4" w:color="000000"/>
-          <w:bottom w:val="single" w:sz="4" w:space="1" w:color="000000"/>
-          <w:right w:val="single" w:sz="4" w:space="4" w:color="000000"/>
-        </w:pBdr>
-        <w:tabs>
-          <w:tab w:val="left" w:pos="560"/>
-          <w:tab w:val="left" w:pos="1120"/>
-          <w:tab w:val="left" w:pos="1680"/>
-          <w:tab w:val="left" w:pos="2240"/>
-          <w:tab w:val="left" w:pos="2800"/>
-          <w:tab w:val="left" w:pos="3360"/>
-          <w:tab w:val="left" w:pos="3920"/>
-          <w:tab w:val="left" w:pos="4480"/>
-          <w:tab w:val="left" w:pos="5040"/>
-          <w:tab w:val="left" w:pos="5600"/>
-          <w:tab w:val="left" w:pos="6160"/>
-          <w:tab w:val="left" w:pos="6720"/>
-        </w:tabs>
-        <w:spacing w:line="288" w:lineRule="auto"/>
-        <w:jc w:val="both"/>
-      </w:pPr>
+        <w:t>The higher the delay, the lower the throughput as can be seen in the graph -  5ms for max tput and 100ms for min. Larger window size tends to increase the throughput as more packets can be in-transit at any time up until a certain value between 16 and 32, where it peaks and then suddenly drops to low throughput values, where all delays seem to converge to a range values between 50 and 100 KBps. Optimal window size is 16.</w:t>
+      </w:r>
     </w:p>
     <w:p>
       <w:pPr>
@@ -3632,6 +3573,13 @@
                 <w:color w:val="000000"/>
               </w:rPr>
             </w:pPr>
+            <w:r>
+              <w:rPr>
+                <w:rFonts w:ascii="Palatino Linotype" w:eastAsia="Palatino Linotype" w:hAnsi="Palatino Linotype" w:cs="Palatino Linotype"/>
+                <w:color w:val="000000"/>
+              </w:rPr>
+              <w:t>15.58</w:t>
+            </w:r>
           </w:p>
         </w:tc>
       </w:tr>
@@ -3683,6 +3631,13 @@
                 <w:color w:val="000000"/>
               </w:rPr>
             </w:pPr>
+            <w:r>
+              <w:rPr>
+                <w:rFonts w:ascii="Palatino Linotype" w:eastAsia="Palatino Linotype" w:hAnsi="Palatino Linotype" w:cs="Palatino Linotype"/>
+                <w:color w:val="000000"/>
+              </w:rPr>
+              <w:t>27.18</w:t>
+            </w:r>
           </w:p>
         </w:tc>
       </w:tr>
@@ -3734,6 +3689,13 @@
                 <w:color w:val="000000"/>
               </w:rPr>
             </w:pPr>
+            <w:r>
+              <w:rPr>
+                <w:rFonts w:ascii="Palatino Linotype" w:eastAsia="Palatino Linotype" w:hAnsi="Palatino Linotype" w:cs="Palatino Linotype"/>
+                <w:color w:val="000000"/>
+              </w:rPr>
+              <w:t>54.37</w:t>
+            </w:r>
           </w:p>
         </w:tc>
       </w:tr>
@@ -3785,6 +3747,13 @@
                 <w:color w:val="000000"/>
               </w:rPr>
             </w:pPr>
+            <w:r>
+              <w:rPr>
+                <w:rFonts w:ascii="Palatino Linotype" w:eastAsia="Palatino Linotype" w:hAnsi="Palatino Linotype" w:cs="Palatino Linotype"/>
+                <w:color w:val="000000"/>
+              </w:rPr>
+              <w:t>90.72</w:t>
+            </w:r>
           </w:p>
         </w:tc>
       </w:tr>
@@ -3836,6 +3805,13 @@
                 <w:color w:val="000000"/>
               </w:rPr>
             </w:pPr>
+            <w:r>
+              <w:rPr>
+                <w:rFonts w:ascii="Palatino Linotype" w:eastAsia="Palatino Linotype" w:hAnsi="Palatino Linotype" w:cs="Palatino Linotype"/>
+                <w:color w:val="000000"/>
+              </w:rPr>
+              <w:t>165.13</w:t>
+            </w:r>
           </w:p>
         </w:tc>
       </w:tr>
@@ -3887,6 +3863,13 @@
                 <w:color w:val="000000"/>
               </w:rPr>
             </w:pPr>
+            <w:r>
+              <w:rPr>
+                <w:rFonts w:ascii="Palatino Linotype" w:eastAsia="Palatino Linotype" w:hAnsi="Palatino Linotype" w:cs="Palatino Linotype"/>
+                <w:color w:val="000000"/>
+              </w:rPr>
+              <w:t>278.57</w:t>
+            </w:r>
           </w:p>
         </w:tc>
       </w:tr>
@@ -4030,186 +4013,12 @@
           <w:rFonts w:ascii="Palatino Linotype" w:eastAsia="Palatino Linotype" w:hAnsi="Palatino Linotype" w:cs="Palatino Linotype"/>
         </w:rPr>
       </w:pPr>
-    </w:p>
-    <w:p>
-      <w:pPr>
-        <w:pStyle w:val="LO-normal"/>
-        <w:pBdr>
-          <w:top w:val="single" w:sz="4" w:space="1" w:color="000000"/>
-          <w:left w:val="single" w:sz="4" w:space="4" w:color="000000"/>
-          <w:bottom w:val="single" w:sz="4" w:space="0" w:color="000000"/>
-          <w:right w:val="single" w:sz="4" w:space="4" w:color="000000"/>
-        </w:pBdr>
-        <w:tabs>
-          <w:tab w:val="left" w:pos="560"/>
-          <w:tab w:val="left" w:pos="1120"/>
-          <w:tab w:val="left" w:pos="1680"/>
-          <w:tab w:val="left" w:pos="2240"/>
-          <w:tab w:val="left" w:pos="2800"/>
-          <w:tab w:val="left" w:pos="3360"/>
-          <w:tab w:val="left" w:pos="3920"/>
-          <w:tab w:val="left" w:pos="4480"/>
-          <w:tab w:val="left" w:pos="5040"/>
-          <w:tab w:val="left" w:pos="5600"/>
-          <w:tab w:val="left" w:pos="6160"/>
-          <w:tab w:val="left" w:pos="6720"/>
-        </w:tabs>
-        <w:spacing w:line="288" w:lineRule="auto"/>
-        <w:jc w:val="both"/>
-        <w:rPr>
-          <w:rFonts w:ascii="Palatino Linotype" w:eastAsia="Palatino Linotype" w:hAnsi="Palatino Linotype" w:cs="Palatino Linotype"/>
-        </w:rPr>
-      </w:pPr>
-    </w:p>
-    <w:p>
-      <w:pPr>
-        <w:pStyle w:val="LO-normal"/>
-        <w:pBdr>
-          <w:top w:val="single" w:sz="4" w:space="1" w:color="000000"/>
-          <w:left w:val="single" w:sz="4" w:space="4" w:color="000000"/>
-          <w:bottom w:val="single" w:sz="4" w:space="0" w:color="000000"/>
-          <w:right w:val="single" w:sz="4" w:space="4" w:color="000000"/>
-        </w:pBdr>
-        <w:tabs>
-          <w:tab w:val="left" w:pos="560"/>
-          <w:tab w:val="left" w:pos="1120"/>
-          <w:tab w:val="left" w:pos="1680"/>
-          <w:tab w:val="left" w:pos="2240"/>
-          <w:tab w:val="left" w:pos="2800"/>
-          <w:tab w:val="left" w:pos="3360"/>
-          <w:tab w:val="left" w:pos="3920"/>
-          <w:tab w:val="left" w:pos="4480"/>
-          <w:tab w:val="left" w:pos="5040"/>
-          <w:tab w:val="left" w:pos="5600"/>
-          <w:tab w:val="left" w:pos="6160"/>
-          <w:tab w:val="left" w:pos="6720"/>
-        </w:tabs>
-        <w:spacing w:line="288" w:lineRule="auto"/>
-        <w:jc w:val="both"/>
-        <w:rPr>
-          <w:rFonts w:ascii="Palatino Linotype" w:eastAsia="Palatino Linotype" w:hAnsi="Palatino Linotype" w:cs="Palatino Linotype"/>
-        </w:rPr>
-      </w:pPr>
-    </w:p>
-    <w:p>
-      <w:pPr>
-        <w:pStyle w:val="LO-normal"/>
-        <w:pBdr>
-          <w:top w:val="single" w:sz="4" w:space="1" w:color="000000"/>
-          <w:left w:val="single" w:sz="4" w:space="4" w:color="000000"/>
-          <w:bottom w:val="single" w:sz="4" w:space="0" w:color="000000"/>
-          <w:right w:val="single" w:sz="4" w:space="4" w:color="000000"/>
-        </w:pBdr>
-        <w:tabs>
-          <w:tab w:val="left" w:pos="560"/>
-          <w:tab w:val="left" w:pos="1120"/>
-          <w:tab w:val="left" w:pos="1680"/>
-          <w:tab w:val="left" w:pos="2240"/>
-          <w:tab w:val="left" w:pos="2800"/>
-          <w:tab w:val="left" w:pos="3360"/>
-          <w:tab w:val="left" w:pos="3920"/>
-          <w:tab w:val="left" w:pos="4480"/>
-          <w:tab w:val="left" w:pos="5040"/>
-          <w:tab w:val="left" w:pos="5600"/>
-          <w:tab w:val="left" w:pos="6160"/>
-          <w:tab w:val="left" w:pos="6720"/>
-        </w:tabs>
-        <w:spacing w:line="288" w:lineRule="auto"/>
-        <w:jc w:val="both"/>
-        <w:rPr>
-          <w:rFonts w:ascii="Palatino Linotype" w:eastAsia="Palatino Linotype" w:hAnsi="Palatino Linotype" w:cs="Palatino Linotype"/>
-        </w:rPr>
-      </w:pPr>
-    </w:p>
-    <w:p>
-      <w:pPr>
-        <w:pStyle w:val="LO-normal"/>
-        <w:pBdr>
-          <w:top w:val="single" w:sz="4" w:space="1" w:color="000000"/>
-          <w:left w:val="single" w:sz="4" w:space="4" w:color="000000"/>
-          <w:bottom w:val="single" w:sz="4" w:space="0" w:color="000000"/>
-          <w:right w:val="single" w:sz="4" w:space="4" w:color="000000"/>
-        </w:pBdr>
-        <w:tabs>
-          <w:tab w:val="left" w:pos="560"/>
-          <w:tab w:val="left" w:pos="1120"/>
-          <w:tab w:val="left" w:pos="1680"/>
-          <w:tab w:val="left" w:pos="2240"/>
-          <w:tab w:val="left" w:pos="2800"/>
-          <w:tab w:val="left" w:pos="3360"/>
-          <w:tab w:val="left" w:pos="3920"/>
-          <w:tab w:val="left" w:pos="4480"/>
-          <w:tab w:val="left" w:pos="5040"/>
-          <w:tab w:val="left" w:pos="5600"/>
-          <w:tab w:val="left" w:pos="6160"/>
-          <w:tab w:val="left" w:pos="6720"/>
-        </w:tabs>
-        <w:spacing w:line="288" w:lineRule="auto"/>
-        <w:jc w:val="both"/>
-        <w:rPr>
-          <w:rFonts w:ascii="Palatino Linotype" w:eastAsia="Palatino Linotype" w:hAnsi="Palatino Linotype" w:cs="Palatino Linotype"/>
-        </w:rPr>
-      </w:pPr>
-    </w:p>
-    <w:p>
-      <w:pPr>
-        <w:pStyle w:val="LO-normal"/>
-        <w:pBdr>
-          <w:top w:val="single" w:sz="4" w:space="1" w:color="000000"/>
-          <w:left w:val="single" w:sz="4" w:space="4" w:color="000000"/>
-          <w:bottom w:val="single" w:sz="4" w:space="0" w:color="000000"/>
-          <w:right w:val="single" w:sz="4" w:space="4" w:color="000000"/>
-        </w:pBdr>
-        <w:tabs>
-          <w:tab w:val="left" w:pos="560"/>
-          <w:tab w:val="left" w:pos="1120"/>
-          <w:tab w:val="left" w:pos="1680"/>
-          <w:tab w:val="left" w:pos="2240"/>
-          <w:tab w:val="left" w:pos="2800"/>
-          <w:tab w:val="left" w:pos="3360"/>
-          <w:tab w:val="left" w:pos="3920"/>
-          <w:tab w:val="left" w:pos="4480"/>
-          <w:tab w:val="left" w:pos="5040"/>
-          <w:tab w:val="left" w:pos="5600"/>
-          <w:tab w:val="left" w:pos="6160"/>
-          <w:tab w:val="left" w:pos="6720"/>
-        </w:tabs>
-        <w:spacing w:line="288" w:lineRule="auto"/>
-        <w:jc w:val="both"/>
-        <w:rPr>
-          <w:rFonts w:ascii="Palatino Linotype" w:eastAsia="Palatino Linotype" w:hAnsi="Palatino Linotype" w:cs="Palatino Linotype"/>
-        </w:rPr>
-      </w:pPr>
-    </w:p>
-    <w:p>
-      <w:pPr>
-        <w:pStyle w:val="LO-normal"/>
-        <w:pBdr>
-          <w:top w:val="single" w:sz="4" w:space="1" w:color="000000"/>
-          <w:left w:val="single" w:sz="4" w:space="4" w:color="000000"/>
-          <w:bottom w:val="single" w:sz="4" w:space="0" w:color="000000"/>
-          <w:right w:val="single" w:sz="4" w:space="4" w:color="000000"/>
-        </w:pBdr>
-        <w:tabs>
-          <w:tab w:val="left" w:pos="560"/>
-          <w:tab w:val="left" w:pos="1120"/>
-          <w:tab w:val="left" w:pos="1680"/>
-          <w:tab w:val="left" w:pos="2240"/>
-          <w:tab w:val="left" w:pos="2800"/>
-          <w:tab w:val="left" w:pos="3360"/>
-          <w:tab w:val="left" w:pos="3920"/>
-          <w:tab w:val="left" w:pos="4480"/>
-          <w:tab w:val="left" w:pos="5040"/>
-          <w:tab w:val="left" w:pos="5600"/>
-          <w:tab w:val="left" w:pos="6160"/>
-          <w:tab w:val="left" w:pos="6720"/>
-        </w:tabs>
-        <w:spacing w:line="288" w:lineRule="auto"/>
-        <w:jc w:val="both"/>
-        <w:rPr>
-          <w:rFonts w:ascii="Palatino Linotype" w:eastAsia="Palatino Linotype" w:hAnsi="Palatino Linotype" w:cs="Palatino Linotype"/>
-        </w:rPr>
-      </w:pPr>
+      <w:r>
+        <w:rPr>
+          <w:rFonts w:ascii="Palatino Linotype" w:eastAsia="Palatino Linotype" w:hAnsi="Palatino Linotype" w:cs="Palatino Linotype"/>
+        </w:rPr>
+        <w:t>Under similar conditions (25ms one-way delay, 10Mbps bandwidth, 5% packet loss, 60ms timeout and varied window sizes), both GBN and Selective repeat perform closely similarly on low sizes (1,2,4,8), however as the window size becomes larger, Selective Repeat outperforms GBN and shows a much higher – almost a 1.5 increase – which is thanks to the selective repeat algorithm that instead of retransmitting the entire window (16/32 packets in this case) only selectively resends presumably lost packets, allowing the window to move faster without flooding the network with duplicate packets, resulting in a higher throughput value.</w:t>
+      </w:r>
     </w:p>
     <w:p>
       <w:pPr>
@@ -4534,6 +4343,20 @@
                 <w:color w:val="000000"/>
               </w:rPr>
             </w:pPr>
+            <w:r>
+              <w:rPr>
+                <w:rFonts w:ascii="Palatino Linotype" w:eastAsia="Palatino Linotype" w:hAnsi="Palatino Linotype" w:cs="Palatino Linotype"/>
+                <w:color w:val="000000"/>
+              </w:rPr>
+              <w:t>16.</w:t>
+            </w:r>
+            <w:r>
+              <w:rPr>
+                <w:rFonts w:ascii="Palatino Linotype" w:eastAsia="Palatino Linotype" w:hAnsi="Palatino Linotype" w:cs="Palatino Linotype"/>
+                <w:color w:val="000000"/>
+              </w:rPr>
+              <w:t>02</w:t>
+            </w:r>
           </w:p>
         </w:tc>
       </w:tr>
@@ -4585,6 +4408,13 @@
                 <w:color w:val="000000"/>
               </w:rPr>
             </w:pPr>
+            <w:r>
+              <w:rPr>
+                <w:rFonts w:ascii="Palatino Linotype" w:eastAsia="Palatino Linotype" w:hAnsi="Palatino Linotype" w:cs="Palatino Linotype"/>
+                <w:color w:val="000000"/>
+              </w:rPr>
+              <w:t>27.28</w:t>
+            </w:r>
           </w:p>
         </w:tc>
       </w:tr>
@@ -4636,6 +4466,13 @@
                 <w:color w:val="000000"/>
               </w:rPr>
             </w:pPr>
+            <w:r>
+              <w:rPr>
+                <w:rFonts w:ascii="Palatino Linotype" w:eastAsia="Palatino Linotype" w:hAnsi="Palatino Linotype" w:cs="Palatino Linotype"/>
+                <w:color w:val="000000"/>
+              </w:rPr>
+              <w:t>52.04</w:t>
+            </w:r>
           </w:p>
         </w:tc>
       </w:tr>
@@ -4687,6 +4524,13 @@
                 <w:color w:val="000000"/>
               </w:rPr>
             </w:pPr>
+            <w:r>
+              <w:rPr>
+                <w:rFonts w:ascii="Palatino Linotype" w:eastAsia="Palatino Linotype" w:hAnsi="Palatino Linotype" w:cs="Palatino Linotype"/>
+                <w:color w:val="000000"/>
+              </w:rPr>
+              <w:t>74.3</w:t>
+            </w:r>
           </w:p>
         </w:tc>
       </w:tr>
@@ -4738,6 +4582,13 @@
                 <w:color w:val="000000"/>
               </w:rPr>
             </w:pPr>
+            <w:r>
+              <w:rPr>
+                <w:rFonts w:ascii="Palatino Linotype" w:eastAsia="Palatino Linotype" w:hAnsi="Palatino Linotype" w:cs="Palatino Linotype"/>
+                <w:color w:val="000000"/>
+              </w:rPr>
+              <w:t>91.4</w:t>
+            </w:r>
           </w:p>
         </w:tc>
       </w:tr>
@@ -4789,6 +4640,13 @@
                 <w:color w:val="000000"/>
               </w:rPr>
             </w:pPr>
+            <w:r>
+              <w:rPr>
+                <w:rFonts w:ascii="Palatino Linotype" w:eastAsia="Palatino Linotype" w:hAnsi="Palatino Linotype" w:cs="Palatino Linotype"/>
+                <w:color w:val="000000"/>
+              </w:rPr>
+              <w:t>168.34</w:t>
+            </w:r>
           </w:p>
         </w:tc>
       </w:tr>
@@ -4964,336 +4822,26 @@
           <w:rFonts w:ascii="Palatino Linotype" w:eastAsia="Palatino Linotype" w:hAnsi="Palatino Linotype" w:cs="Palatino Linotype"/>
         </w:rPr>
       </w:pPr>
-    </w:p>
-    <w:p>
-      <w:pPr>
-        <w:pStyle w:val="LO-normal"/>
-        <w:pBdr>
-          <w:top w:val="single" w:sz="4" w:space="1" w:color="000000"/>
-          <w:left w:val="single" w:sz="4" w:space="4" w:color="000000"/>
-          <w:bottom w:val="single" w:sz="4" w:space="1" w:color="000000"/>
-          <w:right w:val="single" w:sz="4" w:space="4" w:color="000000"/>
-        </w:pBdr>
-        <w:tabs>
-          <w:tab w:val="left" w:pos="560"/>
-          <w:tab w:val="left" w:pos="1120"/>
-          <w:tab w:val="left" w:pos="1680"/>
-          <w:tab w:val="left" w:pos="2240"/>
-          <w:tab w:val="left" w:pos="2800"/>
-          <w:tab w:val="left" w:pos="3360"/>
-          <w:tab w:val="left" w:pos="3920"/>
-          <w:tab w:val="left" w:pos="4480"/>
-          <w:tab w:val="left" w:pos="5040"/>
-          <w:tab w:val="left" w:pos="5600"/>
-          <w:tab w:val="left" w:pos="6160"/>
-          <w:tab w:val="left" w:pos="6720"/>
-        </w:tabs>
-        <w:spacing w:line="288" w:lineRule="auto"/>
-        <w:jc w:val="both"/>
-        <w:rPr>
-          <w:rFonts w:ascii="Palatino Linotype" w:eastAsia="Palatino Linotype" w:hAnsi="Palatino Linotype" w:cs="Palatino Linotype"/>
-        </w:rPr>
-      </w:pPr>
-    </w:p>
-    <w:p>
-      <w:pPr>
-        <w:pStyle w:val="LO-normal"/>
-        <w:pBdr>
-          <w:top w:val="single" w:sz="4" w:space="1" w:color="000000"/>
-          <w:left w:val="single" w:sz="4" w:space="4" w:color="000000"/>
-          <w:bottom w:val="single" w:sz="4" w:space="1" w:color="000000"/>
-          <w:right w:val="single" w:sz="4" w:space="4" w:color="000000"/>
-        </w:pBdr>
-        <w:tabs>
-          <w:tab w:val="left" w:pos="560"/>
-          <w:tab w:val="left" w:pos="1120"/>
-          <w:tab w:val="left" w:pos="1680"/>
-          <w:tab w:val="left" w:pos="2240"/>
-          <w:tab w:val="left" w:pos="2800"/>
-          <w:tab w:val="left" w:pos="3360"/>
-          <w:tab w:val="left" w:pos="3920"/>
-          <w:tab w:val="left" w:pos="4480"/>
-          <w:tab w:val="left" w:pos="5040"/>
-          <w:tab w:val="left" w:pos="5600"/>
-          <w:tab w:val="left" w:pos="6160"/>
-          <w:tab w:val="left" w:pos="6720"/>
-        </w:tabs>
-        <w:spacing w:line="288" w:lineRule="auto"/>
-        <w:jc w:val="both"/>
-        <w:rPr>
-          <w:rFonts w:ascii="Palatino Linotype" w:eastAsia="Palatino Linotype" w:hAnsi="Palatino Linotype" w:cs="Palatino Linotype"/>
-        </w:rPr>
-      </w:pPr>
-    </w:p>
-    <w:p>
-      <w:pPr>
-        <w:pStyle w:val="LO-normal"/>
-        <w:pBdr>
-          <w:top w:val="single" w:sz="4" w:space="1" w:color="000000"/>
-          <w:left w:val="single" w:sz="4" w:space="4" w:color="000000"/>
-          <w:bottom w:val="single" w:sz="4" w:space="1" w:color="000000"/>
-          <w:right w:val="single" w:sz="4" w:space="4" w:color="000000"/>
-        </w:pBdr>
-        <w:tabs>
-          <w:tab w:val="left" w:pos="560"/>
-          <w:tab w:val="left" w:pos="1120"/>
-          <w:tab w:val="left" w:pos="1680"/>
-          <w:tab w:val="left" w:pos="2240"/>
-          <w:tab w:val="left" w:pos="2800"/>
-          <w:tab w:val="left" w:pos="3360"/>
-          <w:tab w:val="left" w:pos="3920"/>
-          <w:tab w:val="left" w:pos="4480"/>
-          <w:tab w:val="left" w:pos="5040"/>
-          <w:tab w:val="left" w:pos="5600"/>
-          <w:tab w:val="left" w:pos="6160"/>
-          <w:tab w:val="left" w:pos="6720"/>
-        </w:tabs>
-        <w:spacing w:line="288" w:lineRule="auto"/>
-        <w:jc w:val="both"/>
-        <w:rPr>
-          <w:rFonts w:ascii="Palatino Linotype" w:eastAsia="Palatino Linotype" w:hAnsi="Palatino Linotype" w:cs="Palatino Linotype"/>
-        </w:rPr>
-      </w:pPr>
-    </w:p>
-    <w:p>
-      <w:pPr>
-        <w:pStyle w:val="LO-normal"/>
-        <w:pBdr>
-          <w:top w:val="single" w:sz="4" w:space="1" w:color="000000"/>
-          <w:left w:val="single" w:sz="4" w:space="4" w:color="000000"/>
-          <w:bottom w:val="single" w:sz="4" w:space="1" w:color="000000"/>
-          <w:right w:val="single" w:sz="4" w:space="4" w:color="000000"/>
-        </w:pBdr>
-        <w:tabs>
-          <w:tab w:val="left" w:pos="560"/>
-          <w:tab w:val="left" w:pos="1120"/>
-          <w:tab w:val="left" w:pos="1680"/>
-          <w:tab w:val="left" w:pos="2240"/>
-          <w:tab w:val="left" w:pos="2800"/>
-          <w:tab w:val="left" w:pos="3360"/>
-          <w:tab w:val="left" w:pos="3920"/>
-          <w:tab w:val="left" w:pos="4480"/>
-          <w:tab w:val="left" w:pos="5040"/>
-          <w:tab w:val="left" w:pos="5600"/>
-          <w:tab w:val="left" w:pos="6160"/>
-          <w:tab w:val="left" w:pos="6720"/>
-        </w:tabs>
-        <w:spacing w:line="288" w:lineRule="auto"/>
-        <w:jc w:val="both"/>
-        <w:rPr>
-          <w:rFonts w:ascii="Palatino Linotype" w:eastAsia="Palatino Linotype" w:hAnsi="Palatino Linotype" w:cs="Palatino Linotype"/>
-        </w:rPr>
-      </w:pPr>
-    </w:p>
-    <w:p>
-      <w:pPr>
-        <w:pStyle w:val="LO-normal"/>
-        <w:pBdr>
-          <w:top w:val="single" w:sz="4" w:space="1" w:color="000000"/>
-          <w:left w:val="single" w:sz="4" w:space="4" w:color="000000"/>
-          <w:bottom w:val="single" w:sz="4" w:space="1" w:color="000000"/>
-          <w:right w:val="single" w:sz="4" w:space="4" w:color="000000"/>
-        </w:pBdr>
-        <w:tabs>
-          <w:tab w:val="left" w:pos="560"/>
-          <w:tab w:val="left" w:pos="1120"/>
-          <w:tab w:val="left" w:pos="1680"/>
-          <w:tab w:val="left" w:pos="2240"/>
-          <w:tab w:val="left" w:pos="2800"/>
-          <w:tab w:val="left" w:pos="3360"/>
-          <w:tab w:val="left" w:pos="3920"/>
-          <w:tab w:val="left" w:pos="4480"/>
-          <w:tab w:val="left" w:pos="5040"/>
-          <w:tab w:val="left" w:pos="5600"/>
-          <w:tab w:val="left" w:pos="6160"/>
-          <w:tab w:val="left" w:pos="6720"/>
-        </w:tabs>
-        <w:spacing w:line="288" w:lineRule="auto"/>
-        <w:jc w:val="both"/>
-        <w:rPr>
-          <w:rFonts w:ascii="Palatino Linotype" w:eastAsia="Palatino Linotype" w:hAnsi="Palatino Linotype" w:cs="Palatino Linotype"/>
-        </w:rPr>
-      </w:pPr>
-    </w:p>
-    <w:p>
-      <w:pPr>
-        <w:pStyle w:val="LO-normal"/>
-        <w:pBdr>
-          <w:top w:val="single" w:sz="4" w:space="1" w:color="000000"/>
-          <w:left w:val="single" w:sz="4" w:space="4" w:color="000000"/>
-          <w:bottom w:val="single" w:sz="4" w:space="1" w:color="000000"/>
-          <w:right w:val="single" w:sz="4" w:space="4" w:color="000000"/>
-        </w:pBdr>
-        <w:tabs>
-          <w:tab w:val="left" w:pos="560"/>
-          <w:tab w:val="left" w:pos="1120"/>
-          <w:tab w:val="left" w:pos="1680"/>
-          <w:tab w:val="left" w:pos="2240"/>
-          <w:tab w:val="left" w:pos="2800"/>
-          <w:tab w:val="left" w:pos="3360"/>
-          <w:tab w:val="left" w:pos="3920"/>
-          <w:tab w:val="left" w:pos="4480"/>
-          <w:tab w:val="left" w:pos="5040"/>
-          <w:tab w:val="left" w:pos="5600"/>
-          <w:tab w:val="left" w:pos="6160"/>
-          <w:tab w:val="left" w:pos="6720"/>
-        </w:tabs>
-        <w:spacing w:line="288" w:lineRule="auto"/>
-        <w:jc w:val="both"/>
-        <w:rPr>
-          <w:rFonts w:ascii="Palatino Linotype" w:eastAsia="Palatino Linotype" w:hAnsi="Palatino Linotype" w:cs="Palatino Linotype"/>
-        </w:rPr>
-      </w:pPr>
-    </w:p>
-    <w:p>
-      <w:pPr>
-        <w:pStyle w:val="LO-normal"/>
-        <w:pBdr>
-          <w:top w:val="single" w:sz="4" w:space="1" w:color="000000"/>
-          <w:left w:val="single" w:sz="4" w:space="4" w:color="000000"/>
-          <w:bottom w:val="single" w:sz="4" w:space="1" w:color="000000"/>
-          <w:right w:val="single" w:sz="4" w:space="4" w:color="000000"/>
-        </w:pBdr>
-        <w:tabs>
-          <w:tab w:val="left" w:pos="560"/>
-          <w:tab w:val="left" w:pos="1120"/>
-          <w:tab w:val="left" w:pos="1680"/>
-          <w:tab w:val="left" w:pos="2240"/>
-          <w:tab w:val="left" w:pos="2800"/>
-          <w:tab w:val="left" w:pos="3360"/>
-          <w:tab w:val="left" w:pos="3920"/>
-          <w:tab w:val="left" w:pos="4480"/>
-          <w:tab w:val="left" w:pos="5040"/>
-          <w:tab w:val="left" w:pos="5600"/>
-          <w:tab w:val="left" w:pos="6160"/>
-          <w:tab w:val="left" w:pos="6720"/>
-        </w:tabs>
-        <w:spacing w:line="288" w:lineRule="auto"/>
-        <w:jc w:val="both"/>
-        <w:rPr>
-          <w:rFonts w:ascii="Palatino Linotype" w:eastAsia="Palatino Linotype" w:hAnsi="Palatino Linotype" w:cs="Palatino Linotype"/>
-        </w:rPr>
-      </w:pPr>
-    </w:p>
-    <w:p>
-      <w:pPr>
-        <w:pStyle w:val="LO-normal"/>
-        <w:pBdr>
-          <w:top w:val="single" w:sz="4" w:space="1" w:color="000000"/>
-          <w:left w:val="single" w:sz="4" w:space="4" w:color="000000"/>
-          <w:bottom w:val="single" w:sz="4" w:space="1" w:color="000000"/>
-          <w:right w:val="single" w:sz="4" w:space="4" w:color="000000"/>
-        </w:pBdr>
-        <w:tabs>
-          <w:tab w:val="left" w:pos="560"/>
-          <w:tab w:val="left" w:pos="1120"/>
-          <w:tab w:val="left" w:pos="1680"/>
-          <w:tab w:val="left" w:pos="2240"/>
-          <w:tab w:val="left" w:pos="2800"/>
-          <w:tab w:val="left" w:pos="3360"/>
-          <w:tab w:val="left" w:pos="3920"/>
-          <w:tab w:val="left" w:pos="4480"/>
-          <w:tab w:val="left" w:pos="5040"/>
-          <w:tab w:val="left" w:pos="5600"/>
-          <w:tab w:val="left" w:pos="6160"/>
-          <w:tab w:val="left" w:pos="6720"/>
-        </w:tabs>
-        <w:spacing w:line="288" w:lineRule="auto"/>
-        <w:jc w:val="both"/>
-        <w:rPr>
-          <w:rFonts w:ascii="Palatino Linotype" w:eastAsia="Palatino Linotype" w:hAnsi="Palatino Linotype" w:cs="Palatino Linotype"/>
-        </w:rPr>
-      </w:pPr>
-    </w:p>
-    <w:p>
-      <w:pPr>
-        <w:pStyle w:val="LO-normal"/>
-        <w:pBdr>
-          <w:top w:val="single" w:sz="4" w:space="1" w:color="000000"/>
-          <w:left w:val="single" w:sz="4" w:space="4" w:color="000000"/>
-          <w:bottom w:val="single" w:sz="4" w:space="1" w:color="000000"/>
-          <w:right w:val="single" w:sz="4" w:space="4" w:color="000000"/>
-        </w:pBdr>
-        <w:tabs>
-          <w:tab w:val="left" w:pos="560"/>
-          <w:tab w:val="left" w:pos="1120"/>
-          <w:tab w:val="left" w:pos="1680"/>
-          <w:tab w:val="left" w:pos="2240"/>
-          <w:tab w:val="left" w:pos="2800"/>
-          <w:tab w:val="left" w:pos="3360"/>
-          <w:tab w:val="left" w:pos="3920"/>
-          <w:tab w:val="left" w:pos="4480"/>
-          <w:tab w:val="left" w:pos="5040"/>
-          <w:tab w:val="left" w:pos="5600"/>
-          <w:tab w:val="left" w:pos="6160"/>
-          <w:tab w:val="left" w:pos="6720"/>
-        </w:tabs>
-        <w:spacing w:line="288" w:lineRule="auto"/>
-        <w:jc w:val="both"/>
-        <w:rPr>
-          <w:rFonts w:ascii="Palatino Linotype" w:eastAsia="Palatino Linotype" w:hAnsi="Palatino Linotype" w:cs="Palatino Linotype"/>
-        </w:rPr>
-      </w:pPr>
-    </w:p>
-    <w:p>
-      <w:pPr>
-        <w:pStyle w:val="LO-normal"/>
-        <w:pBdr>
-          <w:top w:val="single" w:sz="4" w:space="1" w:color="000000"/>
-          <w:left w:val="single" w:sz="4" w:space="4" w:color="000000"/>
-          <w:bottom w:val="single" w:sz="4" w:space="1" w:color="000000"/>
-          <w:right w:val="single" w:sz="4" w:space="4" w:color="000000"/>
-        </w:pBdr>
-        <w:tabs>
-          <w:tab w:val="left" w:pos="560"/>
-          <w:tab w:val="left" w:pos="1120"/>
-          <w:tab w:val="left" w:pos="1680"/>
-          <w:tab w:val="left" w:pos="2240"/>
-          <w:tab w:val="left" w:pos="2800"/>
-          <w:tab w:val="left" w:pos="3360"/>
-          <w:tab w:val="left" w:pos="3920"/>
-          <w:tab w:val="left" w:pos="4480"/>
-          <w:tab w:val="left" w:pos="5040"/>
-          <w:tab w:val="left" w:pos="5600"/>
-          <w:tab w:val="left" w:pos="6160"/>
-          <w:tab w:val="left" w:pos="6720"/>
-        </w:tabs>
-        <w:spacing w:line="288" w:lineRule="auto"/>
-        <w:jc w:val="both"/>
-        <w:rPr>
-          <w:rFonts w:ascii="Palatino Linotype" w:eastAsia="Palatino Linotype" w:hAnsi="Palatino Linotype" w:cs="Palatino Linotype"/>
-        </w:rPr>
-      </w:pPr>
-    </w:p>
-    <w:p>
-      <w:pPr>
-        <w:pStyle w:val="LO-normal"/>
-        <w:pBdr>
-          <w:top w:val="single" w:sz="4" w:space="1" w:color="000000"/>
-          <w:left w:val="single" w:sz="4" w:space="4" w:color="000000"/>
-          <w:bottom w:val="single" w:sz="4" w:space="1" w:color="000000"/>
-          <w:right w:val="single" w:sz="4" w:space="4" w:color="000000"/>
-        </w:pBdr>
-        <w:tabs>
-          <w:tab w:val="left" w:pos="560"/>
-          <w:tab w:val="left" w:pos="1120"/>
-          <w:tab w:val="left" w:pos="1680"/>
-          <w:tab w:val="left" w:pos="2240"/>
-          <w:tab w:val="left" w:pos="2800"/>
-          <w:tab w:val="left" w:pos="3360"/>
-          <w:tab w:val="left" w:pos="3920"/>
-          <w:tab w:val="left" w:pos="4480"/>
-          <w:tab w:val="left" w:pos="5040"/>
-          <w:tab w:val="left" w:pos="5600"/>
-          <w:tab w:val="left" w:pos="6160"/>
-          <w:tab w:val="left" w:pos="6720"/>
-        </w:tabs>
-        <w:spacing w:line="288" w:lineRule="auto"/>
-        <w:jc w:val="both"/>
-        <w:rPr>
-          <w:rFonts w:ascii="Palatino Linotype" w:eastAsia="Palatino Linotype" w:hAnsi="Palatino Linotype" w:cs="Palatino Linotype"/>
-        </w:rPr>
-      </w:pPr>
+      <w:r>
+        <w:rPr>
+          <w:rFonts w:ascii="Palatino Linotype" w:eastAsia="Palatino Linotype" w:hAnsi="Palatino Linotype" w:cs="Palatino Linotype"/>
+        </w:rPr>
+        <w:t xml:space="preserve">At lower window sizes, iperf seems to perform worse than both Selective Repeat and GBN, albeit not too far off. But as the window size increases, it tends to be </w:t>
+      </w:r>
+      <w:proofErr w:type="gramStart"/>
+      <w:r>
+        <w:rPr>
+          <w:rFonts w:ascii="Palatino Linotype" w:eastAsia="Palatino Linotype" w:hAnsi="Palatino Linotype" w:cs="Palatino Linotype"/>
+        </w:rPr>
+        <w:t>similar to</w:t>
+      </w:r>
+      <w:proofErr w:type="gramEnd"/>
+      <w:r>
+        <w:rPr>
+          <w:rFonts w:ascii="Palatino Linotype" w:eastAsia="Palatino Linotype" w:hAnsi="Palatino Linotype" w:cs="Palatino Linotype"/>
+        </w:rPr>
+        <w:t xml:space="preserve"> GBN, hinting that perhaps iperf’s implementation of TCP involves a Go Back N implementation rather than a Selective Repeat</w:t>
+      </w:r>
     </w:p>
     <w:p>
       <w:pPr>

</xml_diff>